<commit_message>
Arreglamos la generacion de las listas en el documento de word y ocultamos el boton de descarga dependiendo de si la lista esta vacia o no
</commit_message>
<xml_diff>
--- a/public/files/Registro de Asistencia a la Actividad Cultural Deportiva.docx
+++ b/public/files/Registro de Asistencia a la Actividad Cultural Deportiva.docx
@@ -1364,6 +1364,36 @@
                 <w:lang w:val="es-ES_tradnl" w:eastAsia="es-ES"/>
               </w:rPr>
             </w:pPr>
+            <w:r>
+              <w:rPr>
+                <w:rFonts w:ascii="Montserrat" w:hAnsi="Montserrat" w:cs="Times New Roman"/>
+                <w:color w:val="auto"/>
+                <w:sz w:val="20"/>
+                <w:szCs w:val="20"/>
+                <w:lang w:val="es-ES_tradnl" w:eastAsia="es-ES"/>
+              </w:rPr>
+              <w:t>${i</w:t>
+            </w:r>
+            <w:r>
+              <w:rPr>
+                <w:rFonts w:ascii="Montserrat" w:hAnsi="Montserrat" w:cs="Times New Roman"/>
+                <w:color w:val="auto"/>
+                <w:sz w:val="20"/>
+                <w:szCs w:val="20"/>
+                <w:lang w:val="es-ES_tradnl" w:eastAsia="es-ES"/>
+              </w:rPr>
+              <w:t>d</w:t>
+            </w:r>
+            <w:r>
+              <w:rPr>
+                <w:rFonts w:ascii="Montserrat" w:hAnsi="Montserrat" w:cs="Times New Roman"/>
+                <w:color w:val="auto"/>
+                <w:sz w:val="20"/>
+                <w:szCs w:val="20"/>
+                <w:lang w:val="es-ES_tradnl" w:eastAsia="es-ES"/>
+              </w:rPr>
+              <w:t>}</w:t>
+            </w:r>
           </w:p>
         </w:tc>
         <w:tc>
@@ -1401,7 +1431,6 @@
               </w:rPr>
               <w:t>{</w:t>
             </w:r>
-            <w:proofErr w:type="spellStart"/>
             <w:r>
               <w:rPr>
                 <w:rFonts w:ascii="Montserrat" w:hAnsi="Montserrat" w:cs="Times New Roman"/>
@@ -1412,7 +1441,6 @@
               </w:rPr>
               <w:t>noControl</w:t>
             </w:r>
-            <w:proofErr w:type="spellEnd"/>
             <w:r>
               <w:rPr>
                 <w:rFonts w:ascii="Montserrat" w:hAnsi="Montserrat" w:cs="Times New Roman"/>
@@ -1459,7 +1487,6 @@
               </w:rPr>
               <w:t>{</w:t>
             </w:r>
-            <w:proofErr w:type="spellStart"/>
             <w:r>
               <w:rPr>
                 <w:rFonts w:ascii="Montserrat" w:hAnsi="Montserrat" w:cs="Times New Roman"/>
@@ -1470,7 +1497,6 @@
               </w:rPr>
               <w:t>name</w:t>
             </w:r>
-            <w:proofErr w:type="spellEnd"/>
             <w:r>
               <w:rPr>
                 <w:rFonts w:ascii="Montserrat" w:hAnsi="Montserrat" w:cs="Times New Roman"/>

</xml_diff>

<commit_message>
Solucionamos la generacion de los documentos para descarga
</commit_message>
<xml_diff>
--- a/public/files/Registro de Asistencia a la Actividad Cultural Deportiva.docx
+++ b/public/files/Registro de Asistencia a la Actividad Cultural Deportiva.docx
@@ -1372,7 +1372,7 @@
                 <w:szCs w:val="20"/>
                 <w:lang w:val="es-ES_tradnl" w:eastAsia="es-ES"/>
               </w:rPr>
-              <w:t>${i</w:t>
+              <w:t>${</w:t>
             </w:r>
             <w:r>
               <w:rPr>
@@ -1382,7 +1382,7 @@
                 <w:szCs w:val="20"/>
                 <w:lang w:val="es-ES_tradnl" w:eastAsia="es-ES"/>
               </w:rPr>
-              <w:t>d</w:t>
+              <w:t>num</w:t>
             </w:r>
             <w:r>
               <w:rPr>
@@ -1431,7 +1431,6 @@
               </w:rPr>
               <w:t>{</w:t>
             </w:r>
-            <w:proofErr w:type="spellStart"/>
             <w:r>
               <w:rPr>
                 <w:rFonts w:ascii="Montserrat" w:hAnsi="Montserrat" w:cs="Times New Roman"/>
@@ -1442,7 +1441,6 @@
               </w:rPr>
               <w:t>noControl</w:t>
             </w:r>
-            <w:proofErr w:type="spellEnd"/>
             <w:r>
               <w:rPr>
                 <w:rFonts w:ascii="Montserrat" w:hAnsi="Montserrat" w:cs="Times New Roman"/>
@@ -1489,7 +1487,6 @@
               </w:rPr>
               <w:t>{</w:t>
             </w:r>
-            <w:proofErr w:type="spellStart"/>
             <w:r>
               <w:rPr>
                 <w:rFonts w:ascii="Montserrat" w:hAnsi="Montserrat" w:cs="Times New Roman"/>
@@ -1500,7 +1497,6 @@
               </w:rPr>
               <w:t>name</w:t>
             </w:r>
-            <w:proofErr w:type="spellEnd"/>
             <w:r>
               <w:rPr>
                 <w:rFonts w:ascii="Montserrat" w:hAnsi="Montserrat" w:cs="Times New Roman"/>

</xml_diff>